<commit_message>
prime number using break
</commit_message>
<xml_diff>
--- a/Day 14 Assignment.docx
+++ b/Day 14 Assignment.docx
@@ -16,7 +16,7 @@
         <w:tc>
           <w:tcPr>
             <w:tcW w:w="9016" w:type="dxa"/>
-            <w:shd w:val="clear" w:color="auto" w:fill="E7E6E6" w:themeFill="background2"/>
+            <w:shd w:val="clear" w:color="auto" w:fill="FEFAC9" w:themeFill="background2"/>
           </w:tcPr>
           <w:p>
             <w:pPr>
@@ -221,6 +221,7 @@
         <w:tc>
           <w:tcPr>
             <w:tcW w:w="9016" w:type="dxa"/>
+            <w:shd w:val="clear" w:color="auto" w:fill="F3A447" w:themeFill="accent2"/>
           </w:tcPr>
           <w:p>
             <w:pPr>
@@ -276,7 +277,1494 @@
           </w:p>
         </w:tc>
       </w:tr>
+      <w:tr>
+        <w:tc>
+          <w:tcPr>
+            <w:tcW w:w="9016" w:type="dxa"/>
+          </w:tcPr>
+          <w:p>
+            <w:pPr>
+              <w:rPr>
+                <w:b/>
+                <w:sz w:val="26"/>
+                <w:szCs w:val="26"/>
+              </w:rPr>
+            </w:pPr>
+            <w:r>
+              <w:rPr>
+                <w:b/>
+                <w:sz w:val="26"/>
+                <w:szCs w:val="26"/>
+              </w:rPr>
+              <w:t>CODE :</w:t>
+            </w:r>
+          </w:p>
+        </w:tc>
+      </w:tr>
+      <w:tr>
+        <w:tc>
+          <w:tcPr>
+            <w:tcW w:w="9016" w:type="dxa"/>
+            <w:shd w:val="clear" w:color="auto" w:fill="B2C4DA" w:themeFill="accent6" w:themeFillTint="99"/>
+          </w:tcPr>
+          <w:p>
+            <w:pPr>
+              <w:autoSpaceDE w:val="0"/>
+              <w:autoSpaceDN w:val="0"/>
+              <w:adjustRightInd w:val="0"/>
+              <w:rPr>
+                <w:rFonts w:ascii="Cascadia Mono" w:hAnsi="Cascadia Mono" w:cs="Cascadia Mono"/>
+                <w:color w:val="000000"/>
+                <w:sz w:val="19"/>
+                <w:szCs w:val="19"/>
+              </w:rPr>
+            </w:pPr>
+            <w:r>
+              <w:rPr>
+                <w:rFonts w:ascii="Cascadia Mono" w:hAnsi="Cascadia Mono" w:cs="Cascadia Mono"/>
+                <w:color w:val="0000FF"/>
+                <w:sz w:val="19"/>
+                <w:szCs w:val="19"/>
+              </w:rPr>
+              <w:t>using</w:t>
+            </w:r>
+            <w:r>
+              <w:rPr>
+                <w:rFonts w:ascii="Cascadia Mono" w:hAnsi="Cascadia Mono" w:cs="Cascadia Mono"/>
+                <w:color w:val="000000"/>
+                <w:sz w:val="19"/>
+                <w:szCs w:val="19"/>
+              </w:rPr>
+              <w:t xml:space="preserve"> System;</w:t>
+            </w:r>
+          </w:p>
+          <w:p>
+            <w:pPr>
+              <w:autoSpaceDE w:val="0"/>
+              <w:autoSpaceDN w:val="0"/>
+              <w:adjustRightInd w:val="0"/>
+              <w:rPr>
+                <w:rFonts w:ascii="Cascadia Mono" w:hAnsi="Cascadia Mono" w:cs="Cascadia Mono"/>
+                <w:color w:val="000000"/>
+                <w:sz w:val="19"/>
+                <w:szCs w:val="19"/>
+              </w:rPr>
+            </w:pPr>
+            <w:r>
+              <w:rPr>
+                <w:rFonts w:ascii="Cascadia Mono" w:hAnsi="Cascadia Mono" w:cs="Cascadia Mono"/>
+                <w:color w:val="0000FF"/>
+                <w:sz w:val="19"/>
+                <w:szCs w:val="19"/>
+              </w:rPr>
+              <w:t>using</w:t>
+            </w:r>
+            <w:r>
+              <w:rPr>
+                <w:rFonts w:ascii="Cascadia Mono" w:hAnsi="Cascadia Mono" w:cs="Cascadia Mono"/>
+                <w:color w:val="000000"/>
+                <w:sz w:val="19"/>
+                <w:szCs w:val="19"/>
+              </w:rPr>
+              <w:t xml:space="preserve"> </w:t>
+            </w:r>
+            <w:proofErr w:type="spellStart"/>
+            <w:r>
+              <w:rPr>
+                <w:rFonts w:ascii="Cascadia Mono" w:hAnsi="Cascadia Mono" w:cs="Cascadia Mono"/>
+                <w:color w:val="000000"/>
+                <w:sz w:val="19"/>
+                <w:szCs w:val="19"/>
+              </w:rPr>
+              <w:t>System.Collections.Generic</w:t>
+            </w:r>
+            <w:proofErr w:type="spellEnd"/>
+            <w:r>
+              <w:rPr>
+                <w:rFonts w:ascii="Cascadia Mono" w:hAnsi="Cascadia Mono" w:cs="Cascadia Mono"/>
+                <w:color w:val="000000"/>
+                <w:sz w:val="19"/>
+                <w:szCs w:val="19"/>
+              </w:rPr>
+              <w:t>;</w:t>
+            </w:r>
+          </w:p>
+          <w:p>
+            <w:pPr>
+              <w:autoSpaceDE w:val="0"/>
+              <w:autoSpaceDN w:val="0"/>
+              <w:adjustRightInd w:val="0"/>
+              <w:rPr>
+                <w:rFonts w:ascii="Cascadia Mono" w:hAnsi="Cascadia Mono" w:cs="Cascadia Mono"/>
+                <w:color w:val="000000"/>
+                <w:sz w:val="19"/>
+                <w:szCs w:val="19"/>
+              </w:rPr>
+            </w:pPr>
+            <w:r>
+              <w:rPr>
+                <w:rFonts w:ascii="Cascadia Mono" w:hAnsi="Cascadia Mono" w:cs="Cascadia Mono"/>
+                <w:color w:val="0000FF"/>
+                <w:sz w:val="19"/>
+                <w:szCs w:val="19"/>
+              </w:rPr>
+              <w:t>using</w:t>
+            </w:r>
+            <w:r>
+              <w:rPr>
+                <w:rFonts w:ascii="Cascadia Mono" w:hAnsi="Cascadia Mono" w:cs="Cascadia Mono"/>
+                <w:color w:val="000000"/>
+                <w:sz w:val="19"/>
+                <w:szCs w:val="19"/>
+              </w:rPr>
+              <w:t xml:space="preserve"> </w:t>
+            </w:r>
+            <w:proofErr w:type="spellStart"/>
+            <w:r>
+              <w:rPr>
+                <w:rFonts w:ascii="Cascadia Mono" w:hAnsi="Cascadia Mono" w:cs="Cascadia Mono"/>
+                <w:color w:val="000000"/>
+                <w:sz w:val="19"/>
+                <w:szCs w:val="19"/>
+              </w:rPr>
+              <w:t>System.Linq</w:t>
+            </w:r>
+            <w:proofErr w:type="spellEnd"/>
+            <w:r>
+              <w:rPr>
+                <w:rFonts w:ascii="Cascadia Mono" w:hAnsi="Cascadia Mono" w:cs="Cascadia Mono"/>
+                <w:color w:val="000000"/>
+                <w:sz w:val="19"/>
+                <w:szCs w:val="19"/>
+              </w:rPr>
+              <w:t>;</w:t>
+            </w:r>
+          </w:p>
+          <w:p>
+            <w:pPr>
+              <w:autoSpaceDE w:val="0"/>
+              <w:autoSpaceDN w:val="0"/>
+              <w:adjustRightInd w:val="0"/>
+              <w:rPr>
+                <w:rFonts w:ascii="Cascadia Mono" w:hAnsi="Cascadia Mono" w:cs="Cascadia Mono"/>
+                <w:color w:val="000000"/>
+                <w:sz w:val="19"/>
+                <w:szCs w:val="19"/>
+              </w:rPr>
+            </w:pPr>
+            <w:r>
+              <w:rPr>
+                <w:rFonts w:ascii="Cascadia Mono" w:hAnsi="Cascadia Mono" w:cs="Cascadia Mono"/>
+                <w:color w:val="0000FF"/>
+                <w:sz w:val="19"/>
+                <w:szCs w:val="19"/>
+              </w:rPr>
+              <w:t>using</w:t>
+            </w:r>
+            <w:r>
+              <w:rPr>
+                <w:rFonts w:ascii="Cascadia Mono" w:hAnsi="Cascadia Mono" w:cs="Cascadia Mono"/>
+                <w:color w:val="000000"/>
+                <w:sz w:val="19"/>
+                <w:szCs w:val="19"/>
+              </w:rPr>
+              <w:t xml:space="preserve"> </w:t>
+            </w:r>
+            <w:proofErr w:type="spellStart"/>
+            <w:r>
+              <w:rPr>
+                <w:rFonts w:ascii="Cascadia Mono" w:hAnsi="Cascadia Mono" w:cs="Cascadia Mono"/>
+                <w:color w:val="000000"/>
+                <w:sz w:val="19"/>
+                <w:szCs w:val="19"/>
+              </w:rPr>
+              <w:t>System.Text</w:t>
+            </w:r>
+            <w:proofErr w:type="spellEnd"/>
+            <w:r>
+              <w:rPr>
+                <w:rFonts w:ascii="Cascadia Mono" w:hAnsi="Cascadia Mono" w:cs="Cascadia Mono"/>
+                <w:color w:val="000000"/>
+                <w:sz w:val="19"/>
+                <w:szCs w:val="19"/>
+              </w:rPr>
+              <w:t>;</w:t>
+            </w:r>
+          </w:p>
+          <w:p>
+            <w:pPr>
+              <w:autoSpaceDE w:val="0"/>
+              <w:autoSpaceDN w:val="0"/>
+              <w:adjustRightInd w:val="0"/>
+              <w:rPr>
+                <w:rFonts w:ascii="Cascadia Mono" w:hAnsi="Cascadia Mono" w:cs="Cascadia Mono"/>
+                <w:color w:val="000000"/>
+                <w:sz w:val="19"/>
+                <w:szCs w:val="19"/>
+              </w:rPr>
+            </w:pPr>
+            <w:r>
+              <w:rPr>
+                <w:rFonts w:ascii="Cascadia Mono" w:hAnsi="Cascadia Mono" w:cs="Cascadia Mono"/>
+                <w:color w:val="0000FF"/>
+                <w:sz w:val="19"/>
+                <w:szCs w:val="19"/>
+              </w:rPr>
+              <w:t>using</w:t>
+            </w:r>
+            <w:r>
+              <w:rPr>
+                <w:rFonts w:ascii="Cascadia Mono" w:hAnsi="Cascadia Mono" w:cs="Cascadia Mono"/>
+                <w:color w:val="000000"/>
+                <w:sz w:val="19"/>
+                <w:szCs w:val="19"/>
+              </w:rPr>
+              <w:t xml:space="preserve"> </w:t>
+            </w:r>
+            <w:proofErr w:type="spellStart"/>
+            <w:r>
+              <w:rPr>
+                <w:rFonts w:ascii="Cascadia Mono" w:hAnsi="Cascadia Mono" w:cs="Cascadia Mono"/>
+                <w:color w:val="000000"/>
+                <w:sz w:val="19"/>
+                <w:szCs w:val="19"/>
+              </w:rPr>
+              <w:t>System.Threading.Tasks</w:t>
+            </w:r>
+            <w:proofErr w:type="spellEnd"/>
+            <w:r>
+              <w:rPr>
+                <w:rFonts w:ascii="Cascadia Mono" w:hAnsi="Cascadia Mono" w:cs="Cascadia Mono"/>
+                <w:color w:val="000000"/>
+                <w:sz w:val="19"/>
+                <w:szCs w:val="19"/>
+              </w:rPr>
+              <w:t>;</w:t>
+            </w:r>
+          </w:p>
+          <w:p>
+            <w:pPr>
+              <w:autoSpaceDE w:val="0"/>
+              <w:autoSpaceDN w:val="0"/>
+              <w:adjustRightInd w:val="0"/>
+              <w:rPr>
+                <w:rFonts w:ascii="Cascadia Mono" w:hAnsi="Cascadia Mono" w:cs="Cascadia Mono"/>
+                <w:color w:val="000000"/>
+                <w:sz w:val="19"/>
+                <w:szCs w:val="19"/>
+              </w:rPr>
+            </w:pPr>
+            <w:r>
+              <w:rPr>
+                <w:rFonts w:ascii="Cascadia Mono" w:hAnsi="Cascadia Mono" w:cs="Cascadia Mono"/>
+                <w:color w:val="008000"/>
+                <w:sz w:val="19"/>
+                <w:szCs w:val="19"/>
+              </w:rPr>
+              <w:t>// ***********************************************************</w:t>
+            </w:r>
+          </w:p>
+          <w:p>
+            <w:pPr>
+              <w:autoSpaceDE w:val="0"/>
+              <w:autoSpaceDN w:val="0"/>
+              <w:adjustRightInd w:val="0"/>
+              <w:rPr>
+                <w:rFonts w:ascii="Cascadia Mono" w:hAnsi="Cascadia Mono" w:cs="Cascadia Mono"/>
+                <w:color w:val="000000"/>
+                <w:sz w:val="19"/>
+                <w:szCs w:val="19"/>
+              </w:rPr>
+            </w:pPr>
+            <w:r>
+              <w:rPr>
+                <w:rFonts w:ascii="Cascadia Mono" w:hAnsi="Cascadia Mono" w:cs="Cascadia Mono"/>
+                <w:color w:val="008000"/>
+                <w:sz w:val="19"/>
+                <w:szCs w:val="19"/>
+              </w:rPr>
+              <w:t xml:space="preserve">// Author : </w:t>
+            </w:r>
+            <w:proofErr w:type="spellStart"/>
+            <w:r>
+              <w:rPr>
+                <w:rFonts w:ascii="Cascadia Mono" w:hAnsi="Cascadia Mono" w:cs="Cascadia Mono"/>
+                <w:color w:val="008000"/>
+                <w:sz w:val="19"/>
+                <w:szCs w:val="19"/>
+              </w:rPr>
+              <w:t>Nanam</w:t>
+            </w:r>
+            <w:proofErr w:type="spellEnd"/>
+            <w:r>
+              <w:rPr>
+                <w:rFonts w:ascii="Cascadia Mono" w:hAnsi="Cascadia Mono" w:cs="Cascadia Mono"/>
+                <w:color w:val="008000"/>
+                <w:sz w:val="19"/>
+                <w:szCs w:val="19"/>
+              </w:rPr>
+              <w:t xml:space="preserve"> </w:t>
+            </w:r>
+            <w:proofErr w:type="spellStart"/>
+            <w:r>
+              <w:rPr>
+                <w:rFonts w:ascii="Cascadia Mono" w:hAnsi="Cascadia Mono" w:cs="Cascadia Mono"/>
+                <w:color w:val="008000"/>
+                <w:sz w:val="19"/>
+                <w:szCs w:val="19"/>
+              </w:rPr>
+              <w:t>Vaishnavi</w:t>
+            </w:r>
+            <w:proofErr w:type="spellEnd"/>
+          </w:p>
+          <w:p>
+            <w:pPr>
+              <w:autoSpaceDE w:val="0"/>
+              <w:autoSpaceDN w:val="0"/>
+              <w:adjustRightInd w:val="0"/>
+              <w:rPr>
+                <w:rFonts w:ascii="Cascadia Mono" w:hAnsi="Cascadia Mono" w:cs="Cascadia Mono"/>
+                <w:color w:val="000000"/>
+                <w:sz w:val="19"/>
+                <w:szCs w:val="19"/>
+              </w:rPr>
+            </w:pPr>
+            <w:r>
+              <w:rPr>
+                <w:rFonts w:ascii="Cascadia Mono" w:hAnsi="Cascadia Mono" w:cs="Cascadia Mono"/>
+                <w:color w:val="008000"/>
+                <w:sz w:val="19"/>
+                <w:szCs w:val="19"/>
+              </w:rPr>
+              <w:t>// Purpose : Sealed class</w:t>
+            </w:r>
+          </w:p>
+          <w:p>
+            <w:pPr>
+              <w:autoSpaceDE w:val="0"/>
+              <w:autoSpaceDN w:val="0"/>
+              <w:adjustRightInd w:val="0"/>
+              <w:rPr>
+                <w:rFonts w:ascii="Cascadia Mono" w:hAnsi="Cascadia Mono" w:cs="Cascadia Mono"/>
+                <w:color w:val="000000"/>
+                <w:sz w:val="19"/>
+                <w:szCs w:val="19"/>
+              </w:rPr>
+            </w:pPr>
+            <w:r>
+              <w:rPr>
+                <w:rFonts w:ascii="Cascadia Mono" w:hAnsi="Cascadia Mono" w:cs="Cascadia Mono"/>
+                <w:color w:val="008000"/>
+                <w:sz w:val="19"/>
+                <w:szCs w:val="19"/>
+              </w:rPr>
+              <w:t>// ***********************************************************</w:t>
+            </w:r>
+          </w:p>
+          <w:p>
+            <w:pPr>
+              <w:autoSpaceDE w:val="0"/>
+              <w:autoSpaceDN w:val="0"/>
+              <w:adjustRightInd w:val="0"/>
+              <w:rPr>
+                <w:rFonts w:ascii="Cascadia Mono" w:hAnsi="Cascadia Mono" w:cs="Cascadia Mono"/>
+                <w:color w:val="000000"/>
+                <w:sz w:val="19"/>
+                <w:szCs w:val="19"/>
+              </w:rPr>
+            </w:pPr>
+          </w:p>
+          <w:p>
+            <w:pPr>
+              <w:autoSpaceDE w:val="0"/>
+              <w:autoSpaceDN w:val="0"/>
+              <w:adjustRightInd w:val="0"/>
+              <w:rPr>
+                <w:rFonts w:ascii="Cascadia Mono" w:hAnsi="Cascadia Mono" w:cs="Cascadia Mono"/>
+                <w:color w:val="000000"/>
+                <w:sz w:val="19"/>
+                <w:szCs w:val="19"/>
+              </w:rPr>
+            </w:pPr>
+            <w:r>
+              <w:rPr>
+                <w:rFonts w:ascii="Cascadia Mono" w:hAnsi="Cascadia Mono" w:cs="Cascadia Mono"/>
+                <w:color w:val="0000FF"/>
+                <w:sz w:val="19"/>
+                <w:szCs w:val="19"/>
+              </w:rPr>
+              <w:t>namespace</w:t>
+            </w:r>
+            <w:r>
+              <w:rPr>
+                <w:rFonts w:ascii="Cascadia Mono" w:hAnsi="Cascadia Mono" w:cs="Cascadia Mono"/>
+                <w:color w:val="000000"/>
+                <w:sz w:val="19"/>
+                <w:szCs w:val="19"/>
+              </w:rPr>
+              <w:t xml:space="preserve"> Day14Project1</w:t>
+            </w:r>
+          </w:p>
+          <w:p>
+            <w:pPr>
+              <w:autoSpaceDE w:val="0"/>
+              <w:autoSpaceDN w:val="0"/>
+              <w:adjustRightInd w:val="0"/>
+              <w:rPr>
+                <w:rFonts w:ascii="Cascadia Mono" w:hAnsi="Cascadia Mono" w:cs="Cascadia Mono"/>
+                <w:color w:val="000000"/>
+                <w:sz w:val="19"/>
+                <w:szCs w:val="19"/>
+              </w:rPr>
+            </w:pPr>
+            <w:r>
+              <w:rPr>
+                <w:rFonts w:ascii="Cascadia Mono" w:hAnsi="Cascadia Mono" w:cs="Cascadia Mono"/>
+                <w:color w:val="000000"/>
+                <w:sz w:val="19"/>
+                <w:szCs w:val="19"/>
+              </w:rPr>
+              <w:t>{</w:t>
+            </w:r>
+          </w:p>
+          <w:p>
+            <w:pPr>
+              <w:autoSpaceDE w:val="0"/>
+              <w:autoSpaceDN w:val="0"/>
+              <w:adjustRightInd w:val="0"/>
+              <w:rPr>
+                <w:rFonts w:ascii="Cascadia Mono" w:hAnsi="Cascadia Mono" w:cs="Cascadia Mono"/>
+                <w:color w:val="000000"/>
+                <w:sz w:val="19"/>
+                <w:szCs w:val="19"/>
+              </w:rPr>
+            </w:pPr>
+            <w:r>
+              <w:rPr>
+                <w:rFonts w:ascii="Cascadia Mono" w:hAnsi="Cascadia Mono" w:cs="Cascadia Mono"/>
+                <w:color w:val="000000"/>
+                <w:sz w:val="19"/>
+                <w:szCs w:val="19"/>
+              </w:rPr>
+              <w:t xml:space="preserve">    </w:t>
+            </w:r>
+            <w:r>
+              <w:rPr>
+                <w:rFonts w:ascii="Cascadia Mono" w:hAnsi="Cascadia Mono" w:cs="Cascadia Mono"/>
+                <w:color w:val="0000FF"/>
+                <w:sz w:val="19"/>
+                <w:szCs w:val="19"/>
+              </w:rPr>
+              <w:t>sealed</w:t>
+            </w:r>
+            <w:r>
+              <w:rPr>
+                <w:rFonts w:ascii="Cascadia Mono" w:hAnsi="Cascadia Mono" w:cs="Cascadia Mono"/>
+                <w:color w:val="000000"/>
+                <w:sz w:val="19"/>
+                <w:szCs w:val="19"/>
+              </w:rPr>
+              <w:t xml:space="preserve"> </w:t>
+            </w:r>
+            <w:r>
+              <w:rPr>
+                <w:rFonts w:ascii="Cascadia Mono" w:hAnsi="Cascadia Mono" w:cs="Cascadia Mono"/>
+                <w:color w:val="0000FF"/>
+                <w:sz w:val="19"/>
+                <w:szCs w:val="19"/>
+              </w:rPr>
+              <w:t>class</w:t>
+            </w:r>
+            <w:r>
+              <w:rPr>
+                <w:rFonts w:ascii="Cascadia Mono" w:hAnsi="Cascadia Mono" w:cs="Cascadia Mono"/>
+                <w:color w:val="000000"/>
+                <w:sz w:val="19"/>
+                <w:szCs w:val="19"/>
+              </w:rPr>
+              <w:t xml:space="preserve"> </w:t>
+            </w:r>
+            <w:r>
+              <w:rPr>
+                <w:rFonts w:ascii="Cascadia Mono" w:hAnsi="Cascadia Mono" w:cs="Cascadia Mono"/>
+                <w:color w:val="2B91AF"/>
+                <w:sz w:val="19"/>
+                <w:szCs w:val="19"/>
+              </w:rPr>
+              <w:t>Police</w:t>
+            </w:r>
+          </w:p>
+          <w:p>
+            <w:pPr>
+              <w:autoSpaceDE w:val="0"/>
+              <w:autoSpaceDN w:val="0"/>
+              <w:adjustRightInd w:val="0"/>
+              <w:rPr>
+                <w:rFonts w:ascii="Cascadia Mono" w:hAnsi="Cascadia Mono" w:cs="Cascadia Mono"/>
+                <w:color w:val="000000"/>
+                <w:sz w:val="19"/>
+                <w:szCs w:val="19"/>
+              </w:rPr>
+            </w:pPr>
+            <w:r>
+              <w:rPr>
+                <w:rFonts w:ascii="Cascadia Mono" w:hAnsi="Cascadia Mono" w:cs="Cascadia Mono"/>
+                <w:color w:val="000000"/>
+                <w:sz w:val="19"/>
+                <w:szCs w:val="19"/>
+              </w:rPr>
+              <w:t xml:space="preserve">    {</w:t>
+            </w:r>
+          </w:p>
+          <w:p>
+            <w:pPr>
+              <w:autoSpaceDE w:val="0"/>
+              <w:autoSpaceDN w:val="0"/>
+              <w:adjustRightInd w:val="0"/>
+              <w:rPr>
+                <w:rFonts w:ascii="Cascadia Mono" w:hAnsi="Cascadia Mono" w:cs="Cascadia Mono"/>
+                <w:color w:val="000000"/>
+                <w:sz w:val="19"/>
+                <w:szCs w:val="19"/>
+              </w:rPr>
+            </w:pPr>
+            <w:r>
+              <w:rPr>
+                <w:rFonts w:ascii="Cascadia Mono" w:hAnsi="Cascadia Mono" w:cs="Cascadia Mono"/>
+                <w:color w:val="000000"/>
+                <w:sz w:val="19"/>
+                <w:szCs w:val="19"/>
+              </w:rPr>
+              <w:t xml:space="preserve">        </w:t>
+            </w:r>
+            <w:r>
+              <w:rPr>
+                <w:rFonts w:ascii="Cascadia Mono" w:hAnsi="Cascadia Mono" w:cs="Cascadia Mono"/>
+                <w:color w:val="0000FF"/>
+                <w:sz w:val="19"/>
+                <w:szCs w:val="19"/>
+              </w:rPr>
+              <w:t>public</w:t>
+            </w:r>
+            <w:r>
+              <w:rPr>
+                <w:rFonts w:ascii="Cascadia Mono" w:hAnsi="Cascadia Mono" w:cs="Cascadia Mono"/>
+                <w:color w:val="000000"/>
+                <w:sz w:val="19"/>
+                <w:szCs w:val="19"/>
+              </w:rPr>
+              <w:t xml:space="preserve"> </w:t>
+            </w:r>
+            <w:r>
+              <w:rPr>
+                <w:rFonts w:ascii="Cascadia Mono" w:hAnsi="Cascadia Mono" w:cs="Cascadia Mono"/>
+                <w:color w:val="0000FF"/>
+                <w:sz w:val="19"/>
+                <w:szCs w:val="19"/>
+              </w:rPr>
+              <w:t>static</w:t>
+            </w:r>
+            <w:r>
+              <w:rPr>
+                <w:rFonts w:ascii="Cascadia Mono" w:hAnsi="Cascadia Mono" w:cs="Cascadia Mono"/>
+                <w:color w:val="000000"/>
+                <w:sz w:val="19"/>
+                <w:szCs w:val="19"/>
+              </w:rPr>
+              <w:t xml:space="preserve"> </w:t>
+            </w:r>
+            <w:proofErr w:type="spellStart"/>
+            <w:r>
+              <w:rPr>
+                <w:rFonts w:ascii="Cascadia Mono" w:hAnsi="Cascadia Mono" w:cs="Cascadia Mono"/>
+                <w:color w:val="0000FF"/>
+                <w:sz w:val="19"/>
+                <w:szCs w:val="19"/>
+              </w:rPr>
+              <w:t>int</w:t>
+            </w:r>
+            <w:proofErr w:type="spellEnd"/>
+            <w:r>
+              <w:rPr>
+                <w:rFonts w:ascii="Cascadia Mono" w:hAnsi="Cascadia Mono" w:cs="Cascadia Mono"/>
+                <w:color w:val="000000"/>
+                <w:sz w:val="19"/>
+                <w:szCs w:val="19"/>
+              </w:rPr>
+              <w:t xml:space="preserve"> Helpline = 100;</w:t>
+            </w:r>
+          </w:p>
+          <w:p>
+            <w:pPr>
+              <w:autoSpaceDE w:val="0"/>
+              <w:autoSpaceDN w:val="0"/>
+              <w:adjustRightInd w:val="0"/>
+              <w:rPr>
+                <w:rFonts w:ascii="Cascadia Mono" w:hAnsi="Cascadia Mono" w:cs="Cascadia Mono"/>
+                <w:color w:val="000000"/>
+                <w:sz w:val="19"/>
+                <w:szCs w:val="19"/>
+              </w:rPr>
+            </w:pPr>
+          </w:p>
+          <w:p>
+            <w:pPr>
+              <w:autoSpaceDE w:val="0"/>
+              <w:autoSpaceDN w:val="0"/>
+              <w:adjustRightInd w:val="0"/>
+              <w:rPr>
+                <w:rFonts w:ascii="Cascadia Mono" w:hAnsi="Cascadia Mono" w:cs="Cascadia Mono"/>
+                <w:color w:val="000000"/>
+                <w:sz w:val="19"/>
+                <w:szCs w:val="19"/>
+              </w:rPr>
+            </w:pPr>
+            <w:r>
+              <w:rPr>
+                <w:rFonts w:ascii="Cascadia Mono" w:hAnsi="Cascadia Mono" w:cs="Cascadia Mono"/>
+                <w:color w:val="000000"/>
+                <w:sz w:val="19"/>
+                <w:szCs w:val="19"/>
+              </w:rPr>
+              <w:t xml:space="preserve">        </w:t>
+            </w:r>
+            <w:r>
+              <w:rPr>
+                <w:rFonts w:ascii="Cascadia Mono" w:hAnsi="Cascadia Mono" w:cs="Cascadia Mono"/>
+                <w:color w:val="0000FF"/>
+                <w:sz w:val="19"/>
+                <w:szCs w:val="19"/>
+              </w:rPr>
+              <w:t>public</w:t>
+            </w:r>
+            <w:r>
+              <w:rPr>
+                <w:rFonts w:ascii="Cascadia Mono" w:hAnsi="Cascadia Mono" w:cs="Cascadia Mono"/>
+                <w:color w:val="000000"/>
+                <w:sz w:val="19"/>
+                <w:szCs w:val="19"/>
+              </w:rPr>
+              <w:t xml:space="preserve"> </w:t>
+            </w:r>
+            <w:r>
+              <w:rPr>
+                <w:rFonts w:ascii="Cascadia Mono" w:hAnsi="Cascadia Mono" w:cs="Cascadia Mono"/>
+                <w:color w:val="0000FF"/>
+                <w:sz w:val="19"/>
+                <w:szCs w:val="19"/>
+              </w:rPr>
+              <w:t>string</w:t>
+            </w:r>
+            <w:r>
+              <w:rPr>
+                <w:rFonts w:ascii="Cascadia Mono" w:hAnsi="Cascadia Mono" w:cs="Cascadia Mono"/>
+                <w:color w:val="000000"/>
+                <w:sz w:val="19"/>
+                <w:szCs w:val="19"/>
+              </w:rPr>
+              <w:t xml:space="preserve"> </w:t>
+            </w:r>
+            <w:proofErr w:type="spellStart"/>
+            <w:r>
+              <w:rPr>
+                <w:rFonts w:ascii="Cascadia Mono" w:hAnsi="Cascadia Mono" w:cs="Cascadia Mono"/>
+                <w:color w:val="000000"/>
+                <w:sz w:val="19"/>
+                <w:szCs w:val="19"/>
+              </w:rPr>
+              <w:t>Getsecret</w:t>
+            </w:r>
+            <w:proofErr w:type="spellEnd"/>
+            <w:r>
+              <w:rPr>
+                <w:rFonts w:ascii="Cascadia Mono" w:hAnsi="Cascadia Mono" w:cs="Cascadia Mono"/>
+                <w:color w:val="000000"/>
+                <w:sz w:val="19"/>
+                <w:szCs w:val="19"/>
+              </w:rPr>
+              <w:t>()</w:t>
+            </w:r>
+          </w:p>
+          <w:p>
+            <w:pPr>
+              <w:autoSpaceDE w:val="0"/>
+              <w:autoSpaceDN w:val="0"/>
+              <w:adjustRightInd w:val="0"/>
+              <w:rPr>
+                <w:rFonts w:ascii="Cascadia Mono" w:hAnsi="Cascadia Mono" w:cs="Cascadia Mono"/>
+                <w:color w:val="000000"/>
+                <w:sz w:val="19"/>
+                <w:szCs w:val="19"/>
+              </w:rPr>
+            </w:pPr>
+            <w:r>
+              <w:rPr>
+                <w:rFonts w:ascii="Cascadia Mono" w:hAnsi="Cascadia Mono" w:cs="Cascadia Mono"/>
+                <w:color w:val="000000"/>
+                <w:sz w:val="19"/>
+                <w:szCs w:val="19"/>
+              </w:rPr>
+              <w:t xml:space="preserve">        {</w:t>
+            </w:r>
+          </w:p>
+          <w:p>
+            <w:pPr>
+              <w:autoSpaceDE w:val="0"/>
+              <w:autoSpaceDN w:val="0"/>
+              <w:adjustRightInd w:val="0"/>
+              <w:rPr>
+                <w:rFonts w:ascii="Cascadia Mono" w:hAnsi="Cascadia Mono" w:cs="Cascadia Mono"/>
+                <w:color w:val="000000"/>
+                <w:sz w:val="19"/>
+                <w:szCs w:val="19"/>
+              </w:rPr>
+            </w:pPr>
+            <w:r>
+              <w:rPr>
+                <w:rFonts w:ascii="Cascadia Mono" w:hAnsi="Cascadia Mono" w:cs="Cascadia Mono"/>
+                <w:color w:val="000000"/>
+                <w:sz w:val="19"/>
+                <w:szCs w:val="19"/>
+              </w:rPr>
+              <w:t xml:space="preserve">            </w:t>
+            </w:r>
+            <w:r>
+              <w:rPr>
+                <w:rFonts w:ascii="Cascadia Mono" w:hAnsi="Cascadia Mono" w:cs="Cascadia Mono"/>
+                <w:color w:val="0000FF"/>
+                <w:sz w:val="19"/>
+                <w:szCs w:val="19"/>
+              </w:rPr>
+              <w:t>return</w:t>
+            </w:r>
+            <w:r>
+              <w:rPr>
+                <w:rFonts w:ascii="Cascadia Mono" w:hAnsi="Cascadia Mono" w:cs="Cascadia Mono"/>
+                <w:color w:val="000000"/>
+                <w:sz w:val="19"/>
+                <w:szCs w:val="19"/>
+              </w:rPr>
+              <w:t xml:space="preserve"> </w:t>
+            </w:r>
+            <w:r>
+              <w:rPr>
+                <w:rFonts w:ascii="Cascadia Mono" w:hAnsi="Cascadia Mono" w:cs="Cascadia Mono"/>
+                <w:color w:val="A31515"/>
+                <w:sz w:val="19"/>
+                <w:szCs w:val="19"/>
+              </w:rPr>
+              <w:t>"556"</w:t>
+            </w:r>
+            <w:r>
+              <w:rPr>
+                <w:rFonts w:ascii="Cascadia Mono" w:hAnsi="Cascadia Mono" w:cs="Cascadia Mono"/>
+                <w:color w:val="000000"/>
+                <w:sz w:val="19"/>
+                <w:szCs w:val="19"/>
+              </w:rPr>
+              <w:t>;</w:t>
+            </w:r>
+          </w:p>
+          <w:p>
+            <w:pPr>
+              <w:autoSpaceDE w:val="0"/>
+              <w:autoSpaceDN w:val="0"/>
+              <w:adjustRightInd w:val="0"/>
+              <w:rPr>
+                <w:rFonts w:ascii="Cascadia Mono" w:hAnsi="Cascadia Mono" w:cs="Cascadia Mono"/>
+                <w:color w:val="000000"/>
+                <w:sz w:val="19"/>
+                <w:szCs w:val="19"/>
+              </w:rPr>
+            </w:pPr>
+            <w:r>
+              <w:rPr>
+                <w:rFonts w:ascii="Cascadia Mono" w:hAnsi="Cascadia Mono" w:cs="Cascadia Mono"/>
+                <w:color w:val="000000"/>
+                <w:sz w:val="19"/>
+                <w:szCs w:val="19"/>
+              </w:rPr>
+              <w:t xml:space="preserve">        }</w:t>
+            </w:r>
+          </w:p>
+          <w:p>
+            <w:pPr>
+              <w:autoSpaceDE w:val="0"/>
+              <w:autoSpaceDN w:val="0"/>
+              <w:adjustRightInd w:val="0"/>
+              <w:rPr>
+                <w:rFonts w:ascii="Cascadia Mono" w:hAnsi="Cascadia Mono" w:cs="Cascadia Mono"/>
+                <w:color w:val="000000"/>
+                <w:sz w:val="19"/>
+                <w:szCs w:val="19"/>
+              </w:rPr>
+            </w:pPr>
+            <w:r>
+              <w:rPr>
+                <w:rFonts w:ascii="Cascadia Mono" w:hAnsi="Cascadia Mono" w:cs="Cascadia Mono"/>
+                <w:color w:val="000000"/>
+                <w:sz w:val="19"/>
+                <w:szCs w:val="19"/>
+              </w:rPr>
+              <w:t xml:space="preserve">    }</w:t>
+            </w:r>
+          </w:p>
+          <w:p>
+            <w:pPr>
+              <w:autoSpaceDE w:val="0"/>
+              <w:autoSpaceDN w:val="0"/>
+              <w:adjustRightInd w:val="0"/>
+              <w:rPr>
+                <w:rFonts w:ascii="Cascadia Mono" w:hAnsi="Cascadia Mono" w:cs="Cascadia Mono"/>
+                <w:color w:val="000000"/>
+                <w:sz w:val="19"/>
+                <w:szCs w:val="19"/>
+              </w:rPr>
+            </w:pPr>
+            <w:r>
+              <w:rPr>
+                <w:rFonts w:ascii="Cascadia Mono" w:hAnsi="Cascadia Mono" w:cs="Cascadia Mono"/>
+                <w:color w:val="000000"/>
+                <w:sz w:val="19"/>
+                <w:szCs w:val="19"/>
+              </w:rPr>
+              <w:t xml:space="preserve">        </w:t>
+            </w:r>
+          </w:p>
+          <w:p>
+            <w:pPr>
+              <w:autoSpaceDE w:val="0"/>
+              <w:autoSpaceDN w:val="0"/>
+              <w:adjustRightInd w:val="0"/>
+              <w:rPr>
+                <w:rFonts w:ascii="Cascadia Mono" w:hAnsi="Cascadia Mono" w:cs="Cascadia Mono"/>
+                <w:color w:val="000000"/>
+                <w:sz w:val="19"/>
+                <w:szCs w:val="19"/>
+              </w:rPr>
+            </w:pPr>
+          </w:p>
+          <w:p>
+            <w:pPr>
+              <w:autoSpaceDE w:val="0"/>
+              <w:autoSpaceDN w:val="0"/>
+              <w:adjustRightInd w:val="0"/>
+              <w:rPr>
+                <w:rFonts w:ascii="Cascadia Mono" w:hAnsi="Cascadia Mono" w:cs="Cascadia Mono"/>
+                <w:color w:val="000000"/>
+                <w:sz w:val="19"/>
+                <w:szCs w:val="19"/>
+              </w:rPr>
+            </w:pPr>
+            <w:r>
+              <w:rPr>
+                <w:rFonts w:ascii="Cascadia Mono" w:hAnsi="Cascadia Mono" w:cs="Cascadia Mono"/>
+                <w:color w:val="000000"/>
+                <w:sz w:val="19"/>
+                <w:szCs w:val="19"/>
+              </w:rPr>
+              <w:t xml:space="preserve">    </w:t>
+            </w:r>
+            <w:r>
+              <w:rPr>
+                <w:rFonts w:ascii="Cascadia Mono" w:hAnsi="Cascadia Mono" w:cs="Cascadia Mono"/>
+                <w:color w:val="0000FF"/>
+                <w:sz w:val="19"/>
+                <w:szCs w:val="19"/>
+              </w:rPr>
+              <w:t>internal</w:t>
+            </w:r>
+            <w:r>
+              <w:rPr>
+                <w:rFonts w:ascii="Cascadia Mono" w:hAnsi="Cascadia Mono" w:cs="Cascadia Mono"/>
+                <w:color w:val="000000"/>
+                <w:sz w:val="19"/>
+                <w:szCs w:val="19"/>
+              </w:rPr>
+              <w:t xml:space="preserve"> </w:t>
+            </w:r>
+            <w:r>
+              <w:rPr>
+                <w:rFonts w:ascii="Cascadia Mono" w:hAnsi="Cascadia Mono" w:cs="Cascadia Mono"/>
+                <w:color w:val="0000FF"/>
+                <w:sz w:val="19"/>
+                <w:szCs w:val="19"/>
+              </w:rPr>
+              <w:t>class</w:t>
+            </w:r>
+            <w:r>
+              <w:rPr>
+                <w:rFonts w:ascii="Cascadia Mono" w:hAnsi="Cascadia Mono" w:cs="Cascadia Mono"/>
+                <w:color w:val="000000"/>
+                <w:sz w:val="19"/>
+                <w:szCs w:val="19"/>
+              </w:rPr>
+              <w:t xml:space="preserve"> </w:t>
+            </w:r>
+            <w:r>
+              <w:rPr>
+                <w:rFonts w:ascii="Cascadia Mono" w:hAnsi="Cascadia Mono" w:cs="Cascadia Mono"/>
+                <w:color w:val="2B91AF"/>
+                <w:sz w:val="19"/>
+                <w:szCs w:val="19"/>
+              </w:rPr>
+              <w:t>Program</w:t>
+            </w:r>
+          </w:p>
+          <w:p>
+            <w:pPr>
+              <w:autoSpaceDE w:val="0"/>
+              <w:autoSpaceDN w:val="0"/>
+              <w:adjustRightInd w:val="0"/>
+              <w:rPr>
+                <w:rFonts w:ascii="Cascadia Mono" w:hAnsi="Cascadia Mono" w:cs="Cascadia Mono"/>
+                <w:color w:val="000000"/>
+                <w:sz w:val="19"/>
+                <w:szCs w:val="19"/>
+              </w:rPr>
+            </w:pPr>
+            <w:r>
+              <w:rPr>
+                <w:rFonts w:ascii="Cascadia Mono" w:hAnsi="Cascadia Mono" w:cs="Cascadia Mono"/>
+                <w:color w:val="000000"/>
+                <w:sz w:val="19"/>
+                <w:szCs w:val="19"/>
+              </w:rPr>
+              <w:t xml:space="preserve">    {</w:t>
+            </w:r>
+          </w:p>
+          <w:p>
+            <w:pPr>
+              <w:autoSpaceDE w:val="0"/>
+              <w:autoSpaceDN w:val="0"/>
+              <w:adjustRightInd w:val="0"/>
+              <w:rPr>
+                <w:rFonts w:ascii="Cascadia Mono" w:hAnsi="Cascadia Mono" w:cs="Cascadia Mono"/>
+                <w:color w:val="000000"/>
+                <w:sz w:val="19"/>
+                <w:szCs w:val="19"/>
+              </w:rPr>
+            </w:pPr>
+            <w:r>
+              <w:rPr>
+                <w:rFonts w:ascii="Cascadia Mono" w:hAnsi="Cascadia Mono" w:cs="Cascadia Mono"/>
+                <w:color w:val="000000"/>
+                <w:sz w:val="19"/>
+                <w:szCs w:val="19"/>
+              </w:rPr>
+              <w:t xml:space="preserve">        </w:t>
+            </w:r>
+            <w:r>
+              <w:rPr>
+                <w:rFonts w:ascii="Cascadia Mono" w:hAnsi="Cascadia Mono" w:cs="Cascadia Mono"/>
+                <w:color w:val="0000FF"/>
+                <w:sz w:val="19"/>
+                <w:szCs w:val="19"/>
+              </w:rPr>
+              <w:t>static</w:t>
+            </w:r>
+            <w:r>
+              <w:rPr>
+                <w:rFonts w:ascii="Cascadia Mono" w:hAnsi="Cascadia Mono" w:cs="Cascadia Mono"/>
+                <w:color w:val="000000"/>
+                <w:sz w:val="19"/>
+                <w:szCs w:val="19"/>
+              </w:rPr>
+              <w:t xml:space="preserve"> </w:t>
+            </w:r>
+            <w:r>
+              <w:rPr>
+                <w:rFonts w:ascii="Cascadia Mono" w:hAnsi="Cascadia Mono" w:cs="Cascadia Mono"/>
+                <w:color w:val="0000FF"/>
+                <w:sz w:val="19"/>
+                <w:szCs w:val="19"/>
+              </w:rPr>
+              <w:t>void</w:t>
+            </w:r>
+            <w:r>
+              <w:rPr>
+                <w:rFonts w:ascii="Cascadia Mono" w:hAnsi="Cascadia Mono" w:cs="Cascadia Mono"/>
+                <w:color w:val="000000"/>
+                <w:sz w:val="19"/>
+                <w:szCs w:val="19"/>
+              </w:rPr>
+              <w:t xml:space="preserve"> Main(</w:t>
+            </w:r>
+            <w:r>
+              <w:rPr>
+                <w:rFonts w:ascii="Cascadia Mono" w:hAnsi="Cascadia Mono" w:cs="Cascadia Mono"/>
+                <w:color w:val="0000FF"/>
+                <w:sz w:val="19"/>
+                <w:szCs w:val="19"/>
+              </w:rPr>
+              <w:t>string</w:t>
+            </w:r>
+            <w:r>
+              <w:rPr>
+                <w:rFonts w:ascii="Cascadia Mono" w:hAnsi="Cascadia Mono" w:cs="Cascadia Mono"/>
+                <w:color w:val="000000"/>
+                <w:sz w:val="19"/>
+                <w:szCs w:val="19"/>
+              </w:rPr>
+              <w:t xml:space="preserve">[] </w:t>
+            </w:r>
+            <w:proofErr w:type="spellStart"/>
+            <w:r>
+              <w:rPr>
+                <w:rFonts w:ascii="Cascadia Mono" w:hAnsi="Cascadia Mono" w:cs="Cascadia Mono"/>
+                <w:color w:val="000000"/>
+                <w:sz w:val="19"/>
+                <w:szCs w:val="19"/>
+              </w:rPr>
+              <w:t>args</w:t>
+            </w:r>
+            <w:proofErr w:type="spellEnd"/>
+            <w:r>
+              <w:rPr>
+                <w:rFonts w:ascii="Cascadia Mono" w:hAnsi="Cascadia Mono" w:cs="Cascadia Mono"/>
+                <w:color w:val="000000"/>
+                <w:sz w:val="19"/>
+                <w:szCs w:val="19"/>
+              </w:rPr>
+              <w:t>)</w:t>
+            </w:r>
+          </w:p>
+          <w:p>
+            <w:pPr>
+              <w:autoSpaceDE w:val="0"/>
+              <w:autoSpaceDN w:val="0"/>
+              <w:adjustRightInd w:val="0"/>
+              <w:rPr>
+                <w:rFonts w:ascii="Cascadia Mono" w:hAnsi="Cascadia Mono" w:cs="Cascadia Mono"/>
+                <w:color w:val="000000"/>
+                <w:sz w:val="19"/>
+                <w:szCs w:val="19"/>
+              </w:rPr>
+            </w:pPr>
+            <w:r>
+              <w:rPr>
+                <w:rFonts w:ascii="Cascadia Mono" w:hAnsi="Cascadia Mono" w:cs="Cascadia Mono"/>
+                <w:color w:val="000000"/>
+                <w:sz w:val="19"/>
+                <w:szCs w:val="19"/>
+              </w:rPr>
+              <w:t xml:space="preserve">        {</w:t>
+            </w:r>
+          </w:p>
+          <w:p>
+            <w:pPr>
+              <w:autoSpaceDE w:val="0"/>
+              <w:autoSpaceDN w:val="0"/>
+              <w:adjustRightInd w:val="0"/>
+              <w:rPr>
+                <w:rFonts w:ascii="Cascadia Mono" w:hAnsi="Cascadia Mono" w:cs="Cascadia Mono"/>
+                <w:color w:val="000000"/>
+                <w:sz w:val="19"/>
+                <w:szCs w:val="19"/>
+              </w:rPr>
+            </w:pPr>
+            <w:r>
+              <w:rPr>
+                <w:rFonts w:ascii="Cascadia Mono" w:hAnsi="Cascadia Mono" w:cs="Cascadia Mono"/>
+                <w:color w:val="000000"/>
+                <w:sz w:val="19"/>
+                <w:szCs w:val="19"/>
+              </w:rPr>
+              <w:t xml:space="preserve">            Police p = </w:t>
+            </w:r>
+            <w:r>
+              <w:rPr>
+                <w:rFonts w:ascii="Cascadia Mono" w:hAnsi="Cascadia Mono" w:cs="Cascadia Mono"/>
+                <w:color w:val="0000FF"/>
+                <w:sz w:val="19"/>
+                <w:szCs w:val="19"/>
+              </w:rPr>
+              <w:t>new</w:t>
+            </w:r>
+            <w:r>
+              <w:rPr>
+                <w:rFonts w:ascii="Cascadia Mono" w:hAnsi="Cascadia Mono" w:cs="Cascadia Mono"/>
+                <w:color w:val="000000"/>
+                <w:sz w:val="19"/>
+                <w:szCs w:val="19"/>
+              </w:rPr>
+              <w:t xml:space="preserve"> Police();</w:t>
+            </w:r>
+          </w:p>
+          <w:p>
+            <w:pPr>
+              <w:autoSpaceDE w:val="0"/>
+              <w:autoSpaceDN w:val="0"/>
+              <w:adjustRightInd w:val="0"/>
+              <w:rPr>
+                <w:rFonts w:ascii="Cascadia Mono" w:hAnsi="Cascadia Mono" w:cs="Cascadia Mono"/>
+                <w:color w:val="000000"/>
+                <w:sz w:val="19"/>
+                <w:szCs w:val="19"/>
+              </w:rPr>
+            </w:pPr>
+            <w:r>
+              <w:rPr>
+                <w:rFonts w:ascii="Cascadia Mono" w:hAnsi="Cascadia Mono" w:cs="Cascadia Mono"/>
+                <w:color w:val="000000"/>
+                <w:sz w:val="19"/>
+                <w:szCs w:val="19"/>
+              </w:rPr>
+              <w:t xml:space="preserve">            </w:t>
+            </w:r>
+            <w:proofErr w:type="spellStart"/>
+            <w:r>
+              <w:rPr>
+                <w:rFonts w:ascii="Cascadia Mono" w:hAnsi="Cascadia Mono" w:cs="Cascadia Mono"/>
+                <w:color w:val="000000"/>
+                <w:sz w:val="19"/>
+                <w:szCs w:val="19"/>
+              </w:rPr>
+              <w:t>Console.WriteLine</w:t>
+            </w:r>
+            <w:proofErr w:type="spellEnd"/>
+            <w:r>
+              <w:rPr>
+                <w:rFonts w:ascii="Cascadia Mono" w:hAnsi="Cascadia Mono" w:cs="Cascadia Mono"/>
+                <w:color w:val="000000"/>
+                <w:sz w:val="19"/>
+                <w:szCs w:val="19"/>
+              </w:rPr>
+              <w:t>(</w:t>
+            </w:r>
+            <w:proofErr w:type="spellStart"/>
+            <w:r>
+              <w:rPr>
+                <w:rFonts w:ascii="Cascadia Mono" w:hAnsi="Cascadia Mono" w:cs="Cascadia Mono"/>
+                <w:color w:val="000000"/>
+                <w:sz w:val="19"/>
+                <w:szCs w:val="19"/>
+              </w:rPr>
+              <w:t>p.Getsecret</w:t>
+            </w:r>
+            <w:proofErr w:type="spellEnd"/>
+            <w:r>
+              <w:rPr>
+                <w:rFonts w:ascii="Cascadia Mono" w:hAnsi="Cascadia Mono" w:cs="Cascadia Mono"/>
+                <w:color w:val="000000"/>
+                <w:sz w:val="19"/>
+                <w:szCs w:val="19"/>
+              </w:rPr>
+              <w:t>());</w:t>
+            </w:r>
+          </w:p>
+          <w:p>
+            <w:pPr>
+              <w:autoSpaceDE w:val="0"/>
+              <w:autoSpaceDN w:val="0"/>
+              <w:adjustRightInd w:val="0"/>
+              <w:rPr>
+                <w:rFonts w:ascii="Cascadia Mono" w:hAnsi="Cascadia Mono" w:cs="Cascadia Mono"/>
+                <w:color w:val="000000"/>
+                <w:sz w:val="19"/>
+                <w:szCs w:val="19"/>
+              </w:rPr>
+            </w:pPr>
+            <w:r>
+              <w:rPr>
+                <w:rFonts w:ascii="Cascadia Mono" w:hAnsi="Cascadia Mono" w:cs="Cascadia Mono"/>
+                <w:color w:val="000000"/>
+                <w:sz w:val="19"/>
+                <w:szCs w:val="19"/>
+              </w:rPr>
+              <w:t xml:space="preserve">            </w:t>
+            </w:r>
+            <w:proofErr w:type="spellStart"/>
+            <w:r>
+              <w:rPr>
+                <w:rFonts w:ascii="Cascadia Mono" w:hAnsi="Cascadia Mono" w:cs="Cascadia Mono"/>
+                <w:color w:val="000000"/>
+                <w:sz w:val="19"/>
+                <w:szCs w:val="19"/>
+              </w:rPr>
+              <w:t>Console.WriteLine</w:t>
+            </w:r>
+            <w:proofErr w:type="spellEnd"/>
+            <w:r>
+              <w:rPr>
+                <w:rFonts w:ascii="Cascadia Mono" w:hAnsi="Cascadia Mono" w:cs="Cascadia Mono"/>
+                <w:color w:val="000000"/>
+                <w:sz w:val="19"/>
+                <w:szCs w:val="19"/>
+              </w:rPr>
+              <w:t>(</w:t>
+            </w:r>
+            <w:proofErr w:type="spellStart"/>
+            <w:r>
+              <w:rPr>
+                <w:rFonts w:ascii="Cascadia Mono" w:hAnsi="Cascadia Mono" w:cs="Cascadia Mono"/>
+                <w:color w:val="000000"/>
+                <w:sz w:val="19"/>
+                <w:szCs w:val="19"/>
+              </w:rPr>
+              <w:t>Police.Helpline</w:t>
+            </w:r>
+            <w:proofErr w:type="spellEnd"/>
+            <w:r>
+              <w:rPr>
+                <w:rFonts w:ascii="Cascadia Mono" w:hAnsi="Cascadia Mono" w:cs="Cascadia Mono"/>
+                <w:color w:val="000000"/>
+                <w:sz w:val="19"/>
+                <w:szCs w:val="19"/>
+              </w:rPr>
+              <w:t>);</w:t>
+            </w:r>
+          </w:p>
+          <w:p>
+            <w:pPr>
+              <w:autoSpaceDE w:val="0"/>
+              <w:autoSpaceDN w:val="0"/>
+              <w:adjustRightInd w:val="0"/>
+              <w:rPr>
+                <w:rFonts w:ascii="Cascadia Mono" w:hAnsi="Cascadia Mono" w:cs="Cascadia Mono"/>
+                <w:color w:val="000000"/>
+                <w:sz w:val="19"/>
+                <w:szCs w:val="19"/>
+              </w:rPr>
+            </w:pPr>
+            <w:r>
+              <w:rPr>
+                <w:rFonts w:ascii="Cascadia Mono" w:hAnsi="Cascadia Mono" w:cs="Cascadia Mono"/>
+                <w:color w:val="000000"/>
+                <w:sz w:val="19"/>
+                <w:szCs w:val="19"/>
+              </w:rPr>
+              <w:t xml:space="preserve">            </w:t>
+            </w:r>
+            <w:proofErr w:type="spellStart"/>
+            <w:r>
+              <w:rPr>
+                <w:rFonts w:ascii="Cascadia Mono" w:hAnsi="Cascadia Mono" w:cs="Cascadia Mono"/>
+                <w:color w:val="000000"/>
+                <w:sz w:val="19"/>
+                <w:szCs w:val="19"/>
+              </w:rPr>
+              <w:t>Console.ReadLine</w:t>
+            </w:r>
+            <w:proofErr w:type="spellEnd"/>
+            <w:r>
+              <w:rPr>
+                <w:rFonts w:ascii="Cascadia Mono" w:hAnsi="Cascadia Mono" w:cs="Cascadia Mono"/>
+                <w:color w:val="000000"/>
+                <w:sz w:val="19"/>
+                <w:szCs w:val="19"/>
+              </w:rPr>
+              <w:t>();</w:t>
+            </w:r>
+          </w:p>
+          <w:p>
+            <w:pPr>
+              <w:autoSpaceDE w:val="0"/>
+              <w:autoSpaceDN w:val="0"/>
+              <w:adjustRightInd w:val="0"/>
+              <w:rPr>
+                <w:rFonts w:ascii="Cascadia Mono" w:hAnsi="Cascadia Mono" w:cs="Cascadia Mono"/>
+                <w:color w:val="000000"/>
+                <w:sz w:val="19"/>
+                <w:szCs w:val="19"/>
+              </w:rPr>
+            </w:pPr>
+            <w:r>
+              <w:rPr>
+                <w:rFonts w:ascii="Cascadia Mono" w:hAnsi="Cascadia Mono" w:cs="Cascadia Mono"/>
+                <w:color w:val="000000"/>
+                <w:sz w:val="19"/>
+                <w:szCs w:val="19"/>
+              </w:rPr>
+              <w:t xml:space="preserve">        }</w:t>
+            </w:r>
+          </w:p>
+          <w:p>
+            <w:pPr>
+              <w:autoSpaceDE w:val="0"/>
+              <w:autoSpaceDN w:val="0"/>
+              <w:adjustRightInd w:val="0"/>
+              <w:rPr>
+                <w:rFonts w:ascii="Cascadia Mono" w:hAnsi="Cascadia Mono" w:cs="Cascadia Mono"/>
+                <w:color w:val="000000"/>
+                <w:sz w:val="19"/>
+                <w:szCs w:val="19"/>
+              </w:rPr>
+            </w:pPr>
+            <w:r>
+              <w:rPr>
+                <w:rFonts w:ascii="Cascadia Mono" w:hAnsi="Cascadia Mono" w:cs="Cascadia Mono"/>
+                <w:color w:val="000000"/>
+                <w:sz w:val="19"/>
+                <w:szCs w:val="19"/>
+              </w:rPr>
+              <w:t xml:space="preserve">    }</w:t>
+            </w:r>
+          </w:p>
+          <w:p>
+            <w:pPr>
+              <w:autoSpaceDE w:val="0"/>
+              <w:autoSpaceDN w:val="0"/>
+              <w:adjustRightInd w:val="0"/>
+              <w:rPr>
+                <w:rFonts w:ascii="Cascadia Mono" w:hAnsi="Cascadia Mono" w:cs="Cascadia Mono"/>
+                <w:color w:val="000000"/>
+                <w:sz w:val="19"/>
+                <w:szCs w:val="19"/>
+              </w:rPr>
+            </w:pPr>
+            <w:r>
+              <w:rPr>
+                <w:rFonts w:ascii="Cascadia Mono" w:hAnsi="Cascadia Mono" w:cs="Cascadia Mono"/>
+                <w:color w:val="000000"/>
+                <w:sz w:val="19"/>
+                <w:szCs w:val="19"/>
+              </w:rPr>
+              <w:t>}</w:t>
+            </w:r>
+          </w:p>
+        </w:tc>
+      </w:tr>
+      <w:tr>
+        <w:tc>
+          <w:tcPr>
+            <w:tcW w:w="9016" w:type="dxa"/>
+            <w:shd w:val="clear" w:color="auto" w:fill="B2C4DA" w:themeFill="accent6" w:themeFillTint="99"/>
+          </w:tcPr>
+          <w:p>
+            <w:pPr>
+              <w:autoSpaceDE w:val="0"/>
+              <w:autoSpaceDN w:val="0"/>
+              <w:adjustRightInd w:val="0"/>
+              <w:rPr>
+                <w:rFonts w:cs="Cascadia Mono"/>
+                <w:b/>
+                <w:color w:val="0000FF"/>
+                <w:sz w:val="26"/>
+                <w:szCs w:val="26"/>
+              </w:rPr>
+            </w:pPr>
+            <w:r>
+              <w:rPr>
+                <w:rFonts w:cs="Cascadia Mono"/>
+                <w:b/>
+                <w:color w:val="0000FF"/>
+                <w:sz w:val="26"/>
+                <w:szCs w:val="26"/>
+              </w:rPr>
+              <w:t>OUTPUT</w:t>
+            </w:r>
+          </w:p>
+        </w:tc>
+      </w:tr>
+      <w:tr>
+        <w:tc>
+          <w:tcPr>
+            <w:tcW w:w="9016" w:type="dxa"/>
+            <w:shd w:val="clear" w:color="auto" w:fill="B2C4DA" w:themeFill="accent6" w:themeFillTint="99"/>
+          </w:tcPr>
+          <w:p>
+            <w:pPr>
+              <w:autoSpaceDE w:val="0"/>
+              <w:autoSpaceDN w:val="0"/>
+              <w:adjustRightInd w:val="0"/>
+              <w:rPr>
+                <w:rFonts w:cs="Cascadia Mono"/>
+                <w:b/>
+                <w:color w:val="0000FF"/>
+                <w:sz w:val="26"/>
+                <w:szCs w:val="26"/>
+              </w:rPr>
+            </w:pPr>
+            <w:r>
+              <w:rPr>
+                <w:noProof/>
+                <w:lang w:eastAsia="en-IN"/>
+              </w:rPr>
+              <w:drawing>
+                <wp:inline distT="0" distB="0" distL="0" distR="0" wp14:anchorId="5ABCAB0B" wp14:editId="4C292F72">
+                  <wp:extent cx="5400675" cy="771525"/>
+                  <wp:effectExtent l="0" t="0" r="9525" b="9525"/>
+                  <wp:docPr id="1" name="Picture 1"/>
+                  <wp:cNvGraphicFramePr>
+                    <a:graphicFrameLocks xmlns:a="http://schemas.openxmlformats.org/drawingml/2006/main" noChangeAspect="1"/>
+                  </wp:cNvGraphicFramePr>
+                  <a:graphic xmlns:a="http://schemas.openxmlformats.org/drawingml/2006/main">
+                    <a:graphicData uri="http://schemas.openxmlformats.org/drawingml/2006/picture">
+                      <pic:pic xmlns:pic="http://schemas.openxmlformats.org/drawingml/2006/picture">
+                        <pic:nvPicPr>
+                          <pic:cNvPr id="1" name=""/>
+                          <pic:cNvPicPr/>
+                        </pic:nvPicPr>
+                        <pic:blipFill>
+                          <a:blip r:embed="rId6"/>
+                          <a:stretch>
+                            <a:fillRect/>
+                          </a:stretch>
+                        </pic:blipFill>
+                        <pic:spPr>
+                          <a:xfrm>
+                            <a:off x="0" y="0"/>
+                            <a:ext cx="5400675" cy="771525"/>
+                          </a:xfrm>
+                          <a:prstGeom prst="rect">
+                            <a:avLst/>
+                          </a:prstGeom>
+                        </pic:spPr>
+                      </pic:pic>
+                    </a:graphicData>
+                  </a:graphic>
+                </wp:inline>
+              </w:drawing>
+            </w:r>
+          </w:p>
+          <w:p>
+            <w:pPr>
+              <w:autoSpaceDE w:val="0"/>
+              <w:autoSpaceDN w:val="0"/>
+              <w:adjustRightInd w:val="0"/>
+              <w:rPr>
+                <w:rFonts w:cs="Cascadia Mono"/>
+                <w:b/>
+                <w:color w:val="0000FF"/>
+                <w:sz w:val="26"/>
+                <w:szCs w:val="26"/>
+              </w:rPr>
+            </w:pPr>
+            <w:bookmarkStart w:id="0" w:name="_GoBack"/>
+            <w:bookmarkEnd w:id="0"/>
+          </w:p>
+        </w:tc>
+      </w:tr>
     </w:tbl>
+    <w:p>
+      <w:pPr>
+        <w:rPr>
+          <w:color w:val="000000" w:themeColor="text1"/>
+        </w:rPr>
+      </w:pPr>
+    </w:p>
+    <w:p>
+      <w:pPr>
+        <w:rPr>
+          <w:color w:val="000000" w:themeColor="text1"/>
+        </w:rPr>
+      </w:pPr>
+    </w:p>
+    <w:p>
+      <w:pPr>
+        <w:rPr>
+          <w:color w:val="000000" w:themeColor="text1"/>
+        </w:rPr>
+      </w:pPr>
+    </w:p>
+    <w:p>
+      <w:pPr>
+        <w:rPr>
+          <w:color w:val="000000" w:themeColor="text1"/>
+        </w:rPr>
+      </w:pPr>
+    </w:p>
     <w:p>
       <w:pPr>
         <w:rPr>
@@ -340,6 +1828,7 @@
                 <w:szCs w:val="26"/>
                 <w:lang w:eastAsia="en-IN"/>
               </w:rPr>
+              <w:lastRenderedPageBreak/>
               <w:t xml:space="preserve">2) </w:t>
             </w:r>
             <w:r>
@@ -740,11 +2229,141 @@
           </w:p>
         </w:tc>
       </w:tr>
+      <w:tr>
+        <w:tc>
+          <w:tcPr>
+            <w:tcW w:w="9016" w:type="dxa"/>
+            <w:gridSpan w:val="2"/>
+          </w:tcPr>
+          <w:p>
+            <w:pPr>
+              <w:shd w:val="clear" w:color="auto" w:fill="FFFFFF"/>
+              <w:tabs>
+                <w:tab w:val="left" w:pos="916"/>
+                <w:tab w:val="left" w:pos="1832"/>
+                <w:tab w:val="left" w:pos="2748"/>
+                <w:tab w:val="left" w:pos="3664"/>
+                <w:tab w:val="left" w:pos="4580"/>
+                <w:tab w:val="left" w:pos="5496"/>
+                <w:tab w:val="left" w:pos="6412"/>
+                <w:tab w:val="left" w:pos="7328"/>
+                <w:tab w:val="left" w:pos="8244"/>
+                <w:tab w:val="left" w:pos="9160"/>
+                <w:tab w:val="left" w:pos="10076"/>
+                <w:tab w:val="left" w:pos="10992"/>
+                <w:tab w:val="left" w:pos="11908"/>
+                <w:tab w:val="left" w:pos="12824"/>
+                <w:tab w:val="left" w:pos="13740"/>
+                <w:tab w:val="left" w:pos="14656"/>
+              </w:tabs>
+              <w:rPr>
+                <w:rFonts w:eastAsia="Times New Roman" w:cstheme="minorHAnsi"/>
+                <w:b/>
+                <w:color w:val="00B050"/>
+                <w:sz w:val="26"/>
+                <w:szCs w:val="26"/>
+                <w:lang w:eastAsia="en-IN"/>
+              </w:rPr>
+            </w:pPr>
+            <w:r>
+              <w:rPr>
+                <w:rFonts w:eastAsia="Times New Roman" w:cstheme="minorHAnsi"/>
+                <w:b/>
+                <w:color w:val="00B050"/>
+                <w:sz w:val="26"/>
+                <w:szCs w:val="26"/>
+                <w:lang w:eastAsia="en-IN"/>
+              </w:rPr>
+              <w:t>W</w:t>
+            </w:r>
+            <w:r>
+              <w:rPr>
+                <w:rFonts w:eastAsia="Times New Roman" w:cstheme="minorHAnsi"/>
+                <w:b/>
+                <w:color w:val="00B050"/>
+                <w:sz w:val="26"/>
+                <w:szCs w:val="26"/>
+                <w:lang w:eastAsia="en-IN"/>
+              </w:rPr>
+              <w:t xml:space="preserve">rite a </w:t>
+            </w:r>
+            <w:r>
+              <w:rPr>
+                <w:rFonts w:eastAsia="Times New Roman" w:cstheme="minorHAnsi"/>
+                <w:b/>
+                <w:color w:val="00B050"/>
+                <w:sz w:val="26"/>
+                <w:szCs w:val="26"/>
+                <w:lang w:eastAsia="en-IN"/>
+              </w:rPr>
+              <w:t>C</w:t>
+            </w:r>
+            <w:r>
+              <w:rPr>
+                <w:rFonts w:eastAsia="Times New Roman" w:cstheme="minorHAnsi"/>
+                <w:b/>
+                <w:color w:val="00B050"/>
+                <w:sz w:val="26"/>
+                <w:szCs w:val="26"/>
+                <w:lang w:eastAsia="en-IN"/>
+              </w:rPr>
+              <w:t># program</w:t>
+            </w:r>
+            <w:r>
+              <w:rPr>
+                <w:rFonts w:eastAsia="Times New Roman" w:cstheme="minorHAnsi"/>
+                <w:b/>
+                <w:color w:val="00B050"/>
+                <w:sz w:val="26"/>
+                <w:szCs w:val="26"/>
+                <w:lang w:eastAsia="en-IN"/>
+              </w:rPr>
+              <w:t xml:space="preserve"> to illustrate normal properties</w:t>
+            </w:r>
+          </w:p>
+        </w:tc>
+      </w:tr>
+      <w:tr>
+        <w:tc>
+          <w:tcPr>
+            <w:tcW w:w="9016" w:type="dxa"/>
+            <w:gridSpan w:val="2"/>
+          </w:tcPr>
+          <w:p>
+            <w:pPr>
+              <w:shd w:val="clear" w:color="auto" w:fill="FFFFFF"/>
+              <w:tabs>
+                <w:tab w:val="left" w:pos="916"/>
+                <w:tab w:val="left" w:pos="1832"/>
+                <w:tab w:val="left" w:pos="2748"/>
+                <w:tab w:val="left" w:pos="3664"/>
+                <w:tab w:val="left" w:pos="4580"/>
+                <w:tab w:val="left" w:pos="5496"/>
+                <w:tab w:val="left" w:pos="6412"/>
+                <w:tab w:val="left" w:pos="7328"/>
+                <w:tab w:val="left" w:pos="8244"/>
+                <w:tab w:val="left" w:pos="9160"/>
+                <w:tab w:val="left" w:pos="10076"/>
+                <w:tab w:val="left" w:pos="10992"/>
+                <w:tab w:val="left" w:pos="11908"/>
+                <w:tab w:val="left" w:pos="12824"/>
+                <w:tab w:val="left" w:pos="13740"/>
+                <w:tab w:val="left" w:pos="14656"/>
+              </w:tabs>
+              <w:rPr>
+                <w:rFonts w:eastAsia="Times New Roman" w:cstheme="minorHAnsi"/>
+                <w:b/>
+                <w:color w:val="00B050"/>
+                <w:sz w:val="26"/>
+                <w:szCs w:val="26"/>
+                <w:lang w:eastAsia="en-IN"/>
+              </w:rPr>
+            </w:pPr>
+          </w:p>
+        </w:tc>
+      </w:tr>
     </w:tbl>
-    <w:p>
-      <w:bookmarkStart w:id="0" w:name="_GoBack"/>
-      <w:bookmarkEnd w:id="0"/>
-    </w:p>
+    <w:p/>
     <w:sectPr>
       <w:pgSz w:w="11906" w:h="16838"/>
       <w:pgMar w:top="1440" w:right="1440" w:bottom="1440" w:left="1440" w:header="708" w:footer="708" w:gutter="0"/>
@@ -1499,7 +3118,7 @@
 <file path=word/theme/theme1.xml><?xml version="1.0" encoding="utf-8"?>
 <a:theme xmlns:a="http://schemas.openxmlformats.org/drawingml/2006/main" name="Office Theme">
   <a:themeElements>
-    <a:clrScheme name="Office">
+    <a:clrScheme name="Paper">
       <a:dk1>
         <a:sysClr val="windowText" lastClr="000000"/>
       </a:dk1>
@@ -1507,34 +3126,34 @@
         <a:sysClr val="window" lastClr="FFFFFF"/>
       </a:lt1>
       <a:dk2>
-        <a:srgbClr val="44546A"/>
+        <a:srgbClr val="444D26"/>
       </a:dk2>
       <a:lt2>
-        <a:srgbClr val="E7E6E6"/>
+        <a:srgbClr val="FEFAC9"/>
       </a:lt2>
       <a:accent1>
-        <a:srgbClr val="5B9BD5"/>
+        <a:srgbClr val="A5B592"/>
       </a:accent1>
       <a:accent2>
-        <a:srgbClr val="ED7D31"/>
+        <a:srgbClr val="F3A447"/>
       </a:accent2>
       <a:accent3>
-        <a:srgbClr val="A5A5A5"/>
+        <a:srgbClr val="E7BC29"/>
       </a:accent3>
       <a:accent4>
-        <a:srgbClr val="FFC000"/>
+        <a:srgbClr val="D092A7"/>
       </a:accent4>
       <a:accent5>
-        <a:srgbClr val="4472C4"/>
+        <a:srgbClr val="9C85C0"/>
       </a:accent5>
       <a:accent6>
-        <a:srgbClr val="70AD47"/>
+        <a:srgbClr val="809EC2"/>
       </a:accent6>
       <a:hlink>
-        <a:srgbClr val="0563C1"/>
+        <a:srgbClr val="8E58B6"/>
       </a:hlink>
       <a:folHlink>
-        <a:srgbClr val="954F72"/>
+        <a:srgbClr val="7F6F6F"/>
       </a:folHlink>
     </a:clrScheme>
     <a:fontScheme name="Office">
@@ -1762,7 +3381,7 @@
 </file>
 
 <file path=customXml/itemProps1.xml><?xml version="1.0" encoding="utf-8"?>
-<ds:datastoreItem xmlns:ds="http://schemas.openxmlformats.org/officeDocument/2006/customXml" ds:itemID="{45FE9286-3853-4CEA-929E-BF03169B8D8A}">
+<ds:datastoreItem xmlns:ds="http://schemas.openxmlformats.org/officeDocument/2006/customXml" ds:itemID="{C4F54710-A41D-499B-8BB7-08D1D1860E62}">
   <ds:schemaRefs>
     <ds:schemaRef ds:uri="http://schemas.openxmlformats.org/officeDocument/2006/bibliography"/>
   </ds:schemaRefs>

</xml_diff>